<commit_message>
Update 04212019.Research Paper. mdg edit.docx
</commit_message>
<xml_diff>
--- a/writ/04212019.Research Paper. mdg edit.docx
+++ b/writ/04212019.Research Paper. mdg edit.docx
@@ -176,25 +176,9 @@
       <w:r>
         <w:br w:type="page"/>
       </w:r>
-      <w:commentRangeStart w:id="0"/>
-      <w:commentRangeStart w:id="1"/>
       <w:r>
         <w:lastRenderedPageBreak/>
         <w:t>Abstract</w:t>
-      </w:r>
-      <w:commentRangeEnd w:id="0"/>
-      <w:r>
-        <w:rPr>
-          <w:rStyle w:val="CommentReference"/>
-        </w:rPr>
-        <w:commentReference w:id="0"/>
-      </w:r>
-      <w:commentRangeEnd w:id="1"/>
-      <w:r>
-        <w:rPr>
-          <w:rStyle w:val="CommentReference"/>
-        </w:rPr>
-        <w:commentReference w:id="1"/>
       </w:r>
     </w:p>
     <w:p>
@@ -208,10 +192,10 @@
       <w:pPr>
         <w:ind w:firstLine="0"/>
       </w:pPr>
-      <w:bookmarkStart w:id="2" w:name="OLE_LINK3"/>
-      <w:bookmarkStart w:id="3" w:name="OLE_LINK4"/>
-      <w:r>
-        <w:t>C</w:t>
+      <w:bookmarkStart w:id="0" w:name="OLE_LINK3"/>
+      <w:bookmarkStart w:id="1" w:name="OLE_LINK4"/>
+      <w:r>
+        <w:t>Interest in c</w:t>
       </w:r>
       <w:r>
         <w:t xml:space="preserve">omputational thinking (CT) </w:t>
@@ -220,72 +204,320 @@
         <w:t>in</w:t>
       </w:r>
       <w:r>
-        <w:t xml:space="preserve"> middle school has been </w:t>
-      </w:r>
-      <w:r>
-        <w:t>of interest</w:t>
-      </w:r>
-      <w:r>
-        <w:t xml:space="preserve"> since </w:t>
+        <w:t xml:space="preserve"> middle school </w:t>
+      </w:r>
+      <w:r>
+        <w:t xml:space="preserve">began when </w:t>
+      </w:r>
+      <w:proofErr w:type="spellStart"/>
+      <w:r>
+        <w:t>Papert</w:t>
+      </w:r>
+      <w:proofErr w:type="spellEnd"/>
+      <w:r>
+        <w:t xml:space="preserve"> introdu</w:t>
+      </w:r>
+      <w:r>
+        <w:t>c</w:t>
+      </w:r>
+      <w:r>
+        <w:t>ed</w:t>
+      </w:r>
+      <w:r>
+        <w:t xml:space="preserve"> </w:t>
       </w:r>
       <w:r>
         <w:t>the phrase</w:t>
       </w:r>
       <w:r>
-        <w:t xml:space="preserve"> was introduced by </w:t>
-      </w:r>
-      <w:proofErr w:type="spellStart"/>
-      <w:r>
-        <w:t>Papert</w:t>
-      </w:r>
-      <w:proofErr w:type="spellEnd"/>
-      <w:r>
-        <w:t xml:space="preserve"> in the 1980s. </w:t>
+        <w:t xml:space="preserve"> </w:t>
+      </w:r>
+      <w:r>
+        <w:t xml:space="preserve">in the 1980s. </w:t>
       </w:r>
       <w:r>
         <w:t>Research</w:t>
       </w:r>
       <w:r>
-        <w:t xml:space="preserve"> shows that increased ability in CT correlates with significant educational outcomes, including success in a range of specific subjects and the likelihood that a student will finish college. </w:t>
-      </w:r>
-      <w:r>
-        <w:t>D</w:t>
-      </w:r>
-      <w:r>
-        <w:t xml:space="preserve">ifferences in subjective value and expectancy for success in CT may help explain gender and racial differences in choosing math-intensive coursework, college majors, and careers. CT in middle school is typically introduced using game-based programming tasks, confounding engagement with CT with other factors, such as storytelling, art, and the cultural power of digital game play. Evidence shows that one aspect of CT, </w:t>
+        <w:t xml:space="preserve"> shows that </w:t>
+      </w:r>
+      <w:r>
+        <w:t>later</w:t>
+      </w:r>
+      <w:r>
+        <w:t xml:space="preserve"> ability in CT correlates with significant educational outcomes, including </w:t>
+      </w:r>
+      <w:r>
+        <w:t>college retention</w:t>
+      </w:r>
+      <w:r>
+        <w:t xml:space="preserve"> </w:t>
+      </w:r>
+      <w:r>
+        <w:t>and</w:t>
+      </w:r>
+      <w:r>
+        <w:t xml:space="preserve"> </w:t>
+      </w:r>
+      <w:r>
+        <w:t xml:space="preserve">success in </w:t>
+      </w:r>
+      <w:r>
+        <w:t>STEM</w:t>
+      </w:r>
+      <w:r>
+        <w:t xml:space="preserve"> subjects</w:t>
+      </w:r>
+      <w:r>
+        <w:t>, and that differences</w:t>
+      </w:r>
+      <w:r>
+        <w:t xml:space="preserve"> in </w:t>
+      </w:r>
+      <w:r>
+        <w:t xml:space="preserve">the </w:t>
+      </w:r>
+      <w:r>
+        <w:t>subjective</w:t>
+      </w:r>
+      <w:r>
+        <w:t xml:space="preserve"> task value</w:t>
+      </w:r>
+      <w:r>
+        <w:t xml:space="preserve"> </w:t>
+      </w:r>
+      <w:r>
+        <w:t>of</w:t>
+      </w:r>
+      <w:r>
+        <w:t xml:space="preserve"> CT may help explain gender and racial differences in choosing math-intensive coursework, college majors, and careers</w:t>
+      </w:r>
+      <w:r>
+        <w:t>.</w:t>
+      </w:r>
+      <w:r>
+        <w:t xml:space="preserve"> </w:t>
+      </w:r>
+      <w:r>
+        <w:t>O</w:t>
+      </w:r>
+      <w:r>
+        <w:t xml:space="preserve">ne aspect of CT, </w:t>
       </w:r>
       <w:r>
         <w:t>algorithmic thinking</w:t>
       </w:r>
       <w:r>
-        <w:t>, is itself intrinsically valued by people as early as high school. This study hypothesized that scaffolded teaching of algorithmic thinking would engage middle-school students</w:t>
+        <w:t xml:space="preserve">, </w:t>
+      </w:r>
+      <w:r>
+        <w:t>seems to be</w:t>
+      </w:r>
+      <w:r>
+        <w:t xml:space="preserve"> intrinsically valued as early as high school.</w:t>
+      </w:r>
+      <w:r>
+        <w:t xml:space="preserve"> </w:t>
+      </w:r>
+      <w:r>
+        <w:t>However, i</w:t>
+      </w:r>
+      <w:r>
+        <w:t xml:space="preserve">n middle school, </w:t>
+      </w:r>
+      <w:r>
+        <w:t xml:space="preserve">CT is typically introduced using game-based tasks, confounding </w:t>
+      </w:r>
+      <w:r>
+        <w:t>algorithmic thinking</w:t>
+      </w:r>
+      <w:r>
+        <w:t xml:space="preserve"> with </w:t>
+      </w:r>
+      <w:r>
+        <w:t>other factors</w:t>
+      </w:r>
+      <w:r>
+        <w:t xml:space="preserve">. This </w:t>
+      </w:r>
+      <w:r>
+        <w:t>paper</w:t>
+      </w:r>
+      <w:r>
+        <w:t xml:space="preserve"> </w:t>
+      </w:r>
+      <w:r>
+        <w:t>presents a</w:t>
+      </w:r>
+      <w:r>
+        <w:t xml:space="preserve"> benchtop study exploring (a) </w:t>
+      </w:r>
+      <w:r>
+        <w:t xml:space="preserve">whether middle-school students would engage </w:t>
+      </w:r>
+      <w:r>
+        <w:t>algorithmic</w:t>
+      </w:r>
+      <w:r>
+        <w:t xml:space="preserve"> thinking</w:t>
+      </w:r>
+      <w:r>
+        <w:t xml:space="preserve">, (b) </w:t>
+      </w:r>
+      <w:r>
+        <w:t>the</w:t>
+      </w:r>
+      <w:r>
+        <w:t xml:space="preserve"> intrinsic task</w:t>
+      </w:r>
+      <w:r>
+        <w:t xml:space="preserve"> value of the work</w:t>
       </w:r>
       <w:r>
         <w:t>,</w:t>
       </w:r>
       <w:r>
+        <w:t xml:space="preserve"> and (c) its effect on </w:t>
+      </w:r>
+      <w:r>
+        <w:t>students’</w:t>
+      </w:r>
+      <w:r>
         <w:t xml:space="preserve"> </w:t>
       </w:r>
       <w:r>
+        <w:t>attitude toward future STEM work</w:t>
+      </w:r>
+      <w:r>
+        <w:t>.</w:t>
+      </w:r>
+      <w:r>
+        <w:t xml:space="preserve"> It </w:t>
+      </w:r>
+      <w:r>
+        <w:t>hypothesize</w:t>
+      </w:r>
+      <w:r>
+        <w:t>s</w:t>
+      </w:r>
+      <w:r>
+        <w:t xml:space="preserve"> that scaffolded teaching of algorithmic thinking would engage middle-school students</w:t>
+      </w:r>
+      <w:r>
+        <w:t xml:space="preserve"> and</w:t>
+      </w:r>
+      <w:r>
+        <w:t xml:space="preserve"> </w:t>
+      </w:r>
+      <w:r>
         <w:t>have</w:t>
       </w:r>
       <w:r>
-        <w:t xml:space="preserve"> intrinsic and utility task value, </w:t>
-      </w:r>
-      <w:r>
-        <w:t>and</w:t>
-      </w:r>
-      <w:r>
-        <w:t xml:space="preserve"> would change middle-school students’ attitudes toward STEM courses and careers. To test this, I proposed a benchtop study exploring (a) the ability of middle-school students to think algorithmically, (b) the intrinsic task value of such work, and (c) its effect on their expectancy for success in mathematics and in academic tasks generally. In a 1 hour during school session, I asked students to approach a typical middle-school math problem, finding the common divisor between two numbers, first using their own methods, then following the simple algorithm set out by Euclid. To allow students to come to their own methods of following the algorithm, I avoided directly teaching the steps. My role was to scaffold competence in algorithmic thinking and to present challenges that illustrate the unexpected learning possible through the algorithms and the increased efficiency in attacking problems that are meaningful in students' academic work. </w:t>
-      </w:r>
-      <w:bookmarkEnd w:id="2"/>
-      <w:bookmarkEnd w:id="3"/>
-      <w:r>
-        <w:t xml:space="preserve">The intrinsic value of the tasks was assessed through a brief questionnaire before and after the session. Expectancy for success in </w:t>
-      </w:r>
-      <w:r>
-        <w:lastRenderedPageBreak/>
-        <w:t>mathematics-related work and in academic tasks was pretested with a brief questionnaire before and after the session as well.</w:t>
+        <w:t xml:space="preserve"> intrinsic </w:t>
+      </w:r>
+      <w:r>
+        <w:t xml:space="preserve">task value, </w:t>
+      </w:r>
+      <w:r>
+        <w:t>chang</w:t>
+      </w:r>
+      <w:r>
+        <w:t>ing</w:t>
+      </w:r>
+      <w:r>
+        <w:t xml:space="preserve"> middle-school students’ attitudes toward STEM </w:t>
+      </w:r>
+      <w:r>
+        <w:t>work</w:t>
+      </w:r>
+      <w:r>
+        <w:t>.</w:t>
+      </w:r>
+      <w:r>
+        <w:t xml:space="preserve"> </w:t>
+      </w:r>
+      <w:r>
+        <w:t>In a</w:t>
+      </w:r>
+      <w:r>
+        <w:t>n</w:t>
+      </w:r>
+      <w:r>
+        <w:t xml:space="preserve"> hour session, students </w:t>
+      </w:r>
+      <w:r>
+        <w:t xml:space="preserve">were </w:t>
+      </w:r>
+      <w:r>
+        <w:t>tasked to</w:t>
+      </w:r>
+      <w:r>
+        <w:t xml:space="preserve"> approach a middle-school math problem, finding the common divisor between two numbers, </w:t>
+      </w:r>
+      <w:r>
+        <w:t>using</w:t>
+      </w:r>
+      <w:r>
+        <w:t xml:space="preserve"> </w:t>
+      </w:r>
+      <w:r>
+        <w:t>Euclid’s</w:t>
+      </w:r>
+      <w:r>
+        <w:t xml:space="preserve"> algorithm</w:t>
+      </w:r>
+      <w:r>
+        <w:t xml:space="preserve"> across three academic tasks</w:t>
+      </w:r>
+      <w:r>
+        <w:t xml:space="preserve">. </w:t>
+      </w:r>
+      <w:r>
+        <w:t xml:space="preserve">Protocol </w:t>
+      </w:r>
+      <w:r>
+        <w:t>focus</w:t>
+      </w:r>
+      <w:r>
+        <w:t>es</w:t>
+      </w:r>
+      <w:r>
+        <w:t xml:space="preserve"> </w:t>
+      </w:r>
+      <w:r>
+        <w:t>on</w:t>
+      </w:r>
+      <w:r>
+        <w:t xml:space="preserve"> scaffold</w:t>
+      </w:r>
+      <w:r>
+        <w:t>ing</w:t>
+      </w:r>
+      <w:r>
+        <w:t xml:space="preserve"> competence in algorithmic thinking and </w:t>
+      </w:r>
+      <w:r>
+        <w:t>presen</w:t>
+      </w:r>
+      <w:r>
+        <w:t>t</w:t>
+      </w:r>
+      <w:r>
+        <w:t>ing</w:t>
+      </w:r>
+      <w:r>
+        <w:t xml:space="preserve"> challenges that illustrate the unexpected learning possible in attacking problems that are meaningful in students</w:t>
+      </w:r>
+      <w:r>
+        <w:t>’</w:t>
+      </w:r>
+      <w:r>
+        <w:t xml:space="preserve"> academic work</w:t>
+      </w:r>
+      <w:bookmarkEnd w:id="0"/>
+      <w:bookmarkEnd w:id="1"/>
+      <w:r>
+        <w:t>. Results indicate students engaged the material and found it interesting and enjoyable, but that attitudes towards computer work fell on average though attitudes toward STEM generally remained constant.</w:t>
       </w:r>
     </w:p>
     <w:p>
@@ -306,8 +538,8 @@
       <w:pPr>
         <w:jc w:val="center"/>
       </w:pPr>
-      <w:bookmarkStart w:id="4" w:name="OLE_LINK14"/>
-      <w:bookmarkStart w:id="5" w:name="OLE_LINK15"/>
+      <w:bookmarkStart w:id="2" w:name="OLE_LINK14"/>
+      <w:bookmarkStart w:id="3" w:name="OLE_LINK15"/>
       <w:r>
         <w:t xml:space="preserve">Intrinsic Task Value of Algorithmic Thinking </w:t>
       </w:r>
@@ -329,8 +561,8 @@
         <w:t xml:space="preserve">Attitudes Toward STEM Work </w:t>
       </w:r>
     </w:p>
-    <w:bookmarkEnd w:id="4"/>
-    <w:bookmarkEnd w:id="5"/>
+    <w:bookmarkEnd w:id="2"/>
+    <w:bookmarkEnd w:id="3"/>
     <w:p>
       <w:r>
         <w:t xml:space="preserve">In school, students react in different ways to computer science. Some are overwhelmed because it looks so different from anything they have seen, but some are intrigued by how they can manipulate data. Experience and how students are introduced to this subject play a role on how they view it. If we can get students interested this may have wonderful results. </w:t>
@@ -386,15 +618,7 @@
         <w:fldChar w:fldCharType="separate"/>
       </w:r>
       <w:r>
-        <w:t xml:space="preserve">(Eccles, Barber, </w:t>
-      </w:r>
-      <w:proofErr w:type="spellStart"/>
-      <w:r>
-        <w:t>Updegraff</w:t>
-      </w:r>
-      <w:proofErr w:type="spellEnd"/>
-      <w:r>
-        <w:t>, &amp; O’Brien, 1998)</w:t>
+        <w:t>(Eccles, Barber, Updegraff, &amp; O’Brien, 1998)</w:t>
       </w:r>
       <w:r>
         <w:fldChar w:fldCharType="end"/>
@@ -402,32 +626,32 @@
       <w:r>
         <w:t xml:space="preserve">, </w:t>
       </w:r>
-      <w:commentRangeStart w:id="6"/>
+      <w:commentRangeStart w:id="4"/>
       <w:r>
         <w:t xml:space="preserve">it is argued that if there could be internal motivation for students to engage in academic work that requires algorithmic thinking, then students will feel that they are increasing their abilities to think logically and to solve problems they did not know they could work on. </w:t>
       </w:r>
-      <w:commentRangeEnd w:id="6"/>
+      <w:commentRangeEnd w:id="4"/>
       <w:r>
         <w:rPr>
           <w:rStyle w:val="CommentReference"/>
         </w:rPr>
-        <w:commentReference w:id="6"/>
+        <w:commentReference w:id="4"/>
       </w:r>
       <w:r>
         <w:t xml:space="preserve">This engagement might increase their motivation to engage in for academic tasks generally and math-related work specifically. </w:t>
       </w:r>
-      <w:commentRangeStart w:id="7"/>
+      <w:commentRangeStart w:id="5"/>
       <w:r>
         <w:t>The aim of this proposal is to extend from previous research and discover if intrinsic value can allow students to work through problems that require algorithmic thinking.</w:t>
       </w:r>
-      <w:commentRangeEnd w:id="7"/>
+      <w:commentRangeEnd w:id="5"/>
       <w:r>
         <w:rPr>
           <w:rStyle w:val="CommentReference"/>
           <w:sz w:val="24"/>
           <w:szCs w:val="24"/>
         </w:rPr>
-        <w:commentReference w:id="7"/>
+        <w:commentReference w:id="5"/>
       </w:r>
     </w:p>
     <w:p>
@@ -451,10 +675,10 @@
       <w:r>
         <w:t xml:space="preserve"> in the 1980s </w:t>
       </w:r>
-      <w:bookmarkStart w:id="8" w:name="OLE_LINK8"/>
-      <w:bookmarkStart w:id="9" w:name="OLE_LINK9"/>
-      <w:bookmarkStart w:id="10" w:name="OLE_LINK5"/>
-      <w:bookmarkStart w:id="11" w:name="OLE_LINK6"/>
+      <w:bookmarkStart w:id="6" w:name="OLE_LINK8"/>
+      <w:bookmarkStart w:id="7" w:name="OLE_LINK9"/>
+      <w:bookmarkStart w:id="8" w:name="OLE_LINK5"/>
+      <w:bookmarkStart w:id="9" w:name="OLE_LINK6"/>
       <w:r>
         <w:fldChar w:fldCharType="begin"/>
       </w:r>
@@ -472,14 +696,14 @@
       </w:r>
       <w:r>
         <w:fldChar w:fldCharType="end"/>
+      </w:r>
+      <w:bookmarkEnd w:id="6"/>
+      <w:bookmarkEnd w:id="7"/>
+      <w:r>
+        <w:t xml:space="preserve">. </w:t>
       </w:r>
       <w:bookmarkEnd w:id="8"/>
       <w:bookmarkEnd w:id="9"/>
-      <w:r>
-        <w:t xml:space="preserve">. </w:t>
-      </w:r>
-      <w:bookmarkEnd w:id="10"/>
-      <w:bookmarkEnd w:id="11"/>
       <w:proofErr w:type="spellStart"/>
       <w:r>
         <w:t>Papert</w:t>
@@ -500,22 +724,22 @@
       <w:r>
         <w:t xml:space="preserve"> and mechanical procedure. </w:t>
       </w:r>
-      <w:bookmarkStart w:id="12" w:name="OLE_LINK1"/>
-      <w:bookmarkStart w:id="13" w:name="OLE_LINK2"/>
-      <w:commentRangeStart w:id="14"/>
+      <w:bookmarkStart w:id="10" w:name="OLE_LINK1"/>
+      <w:bookmarkStart w:id="11" w:name="OLE_LINK2"/>
+      <w:commentRangeStart w:id="12"/>
       <w:r>
         <w:t xml:space="preserve">This review will address </w:t>
       </w:r>
-      <w:commentRangeEnd w:id="14"/>
+      <w:commentRangeEnd w:id="12"/>
       <w:r>
         <w:rPr>
           <w:rStyle w:val="CommentReference"/>
         </w:rPr>
-        <w:commentReference w:id="14"/>
-      </w:r>
-    </w:p>
-    <w:bookmarkEnd w:id="12"/>
-    <w:bookmarkEnd w:id="13"/>
+        <w:commentReference w:id="12"/>
+      </w:r>
+    </w:p>
+    <w:bookmarkEnd w:id="10"/>
+    <w:bookmarkEnd w:id="11"/>
     <w:p>
       <w:pPr>
         <w:ind w:firstLine="0"/>
@@ -1007,16 +1231,16 @@
       <w:r>
         <w:t xml:space="preserve">, </w:t>
       </w:r>
-      <w:commentRangeStart w:id="15"/>
+      <w:commentRangeStart w:id="13"/>
       <w:r>
         <w:t>middle-schoolers are used to target a younger generation.</w:t>
       </w:r>
-      <w:commentRangeEnd w:id="15"/>
+      <w:commentRangeEnd w:id="13"/>
       <w:r>
         <w:rPr>
           <w:rStyle w:val="CommentReference"/>
         </w:rPr>
-        <w:commentReference w:id="15"/>
+        <w:commentReference w:id="13"/>
       </w:r>
     </w:p>
     <w:p>
@@ -1252,8 +1476,8 @@
       <w:r>
         <w:t xml:space="preserve"> </w:t>
       </w:r>
-      <w:bookmarkStart w:id="16" w:name="OLE_LINK258"/>
-      <w:bookmarkStart w:id="17" w:name="OLE_LINK259"/>
+      <w:bookmarkStart w:id="14" w:name="OLE_LINK258"/>
+      <w:bookmarkStart w:id="15" w:name="OLE_LINK259"/>
       <w:proofErr w:type="spellStart"/>
       <w:r>
         <w:t>Torbert</w:t>
@@ -1280,8 +1504,8 @@
       <w:r>
         <w:fldChar w:fldCharType="end"/>
       </w:r>
-      <w:bookmarkEnd w:id="16"/>
-      <w:bookmarkEnd w:id="17"/>
+      <w:bookmarkEnd w:id="14"/>
+      <w:bookmarkEnd w:id="15"/>
       <w:r>
         <w:t xml:space="preserve"> demonstrates a unique way to teach parallel programming. </w:t>
       </w:r>
@@ -1387,16 +1611,16 @@
       <w:r>
         <w:t xml:space="preserve"> If middle-schoolers can be guided to this form of thinking and if they find it rewarding, then it could be a way to get middle-schoolers </w:t>
       </w:r>
-      <w:commentRangeStart w:id="18"/>
+      <w:commentRangeStart w:id="16"/>
       <w:r>
         <w:t xml:space="preserve">more engaged in their school work.  </w:t>
       </w:r>
-      <w:commentRangeEnd w:id="18"/>
+      <w:commentRangeEnd w:id="16"/>
       <w:r>
         <w:rPr>
           <w:rStyle w:val="CommentReference"/>
         </w:rPr>
-        <w:commentReference w:id="18"/>
+        <w:commentReference w:id="16"/>
       </w:r>
     </w:p>
     <w:p>
@@ -1618,16 +1842,16 @@
       <w:r>
         <w:t xml:space="preserve"> contribution of intrinsic values to school achievement </w:t>
       </w:r>
-      <w:commentRangeStart w:id="19"/>
+      <w:commentRangeStart w:id="17"/>
       <w:r>
         <w:t xml:space="preserve">is more important than other than just intelligence </w:t>
       </w:r>
-      <w:commentRangeEnd w:id="19"/>
+      <w:commentRangeEnd w:id="17"/>
       <w:r>
         <w:rPr>
           <w:rStyle w:val="CommentReference"/>
         </w:rPr>
-        <w:commentReference w:id="19"/>
+        <w:commentReference w:id="17"/>
       </w:r>
       <w:r>
         <w:fldChar w:fldCharType="begin"/>
@@ -1706,9 +1930,9 @@
         </w:rPr>
         <w:t xml:space="preserve"> more efficient. </w:t>
       </w:r>
-      <w:bookmarkStart w:id="20" w:name="OLE_LINK18"/>
-      <w:bookmarkStart w:id="21" w:name="OLE_LINK19"/>
-      <w:bookmarkStart w:id="22" w:name="OLE_LINK20"/>
+      <w:bookmarkStart w:id="18" w:name="OLE_LINK18"/>
+      <w:bookmarkStart w:id="19" w:name="OLE_LINK19"/>
+      <w:bookmarkStart w:id="20" w:name="OLE_LINK20"/>
       <w:r>
         <w:rPr>
           <w:b w:val="0"/>
@@ -2247,9 +2471,9 @@
         </w:rPr>
         <w:t xml:space="preserve"> start trying several mechanisms. This is going to get them to think about how they are thinking.</w:t>
       </w:r>
+      <w:bookmarkEnd w:id="18"/>
+      <w:bookmarkEnd w:id="19"/>
       <w:bookmarkEnd w:id="20"/>
-      <w:bookmarkEnd w:id="21"/>
-      <w:bookmarkEnd w:id="22"/>
     </w:p>
     <w:p>
       <w:pPr>
@@ -2400,16 +2624,16 @@
       <w:r>
         <w:t xml:space="preserve">To test this, I proposed a benchtop study exploring (a) </w:t>
       </w:r>
-      <w:commentRangeStart w:id="23"/>
+      <w:commentRangeStart w:id="21"/>
       <w:r>
         <w:t xml:space="preserve">the ability of middle-school </w:t>
       </w:r>
-      <w:commentRangeEnd w:id="23"/>
+      <w:commentRangeEnd w:id="21"/>
       <w:r>
         <w:rPr>
           <w:rStyle w:val="CommentReference"/>
         </w:rPr>
-        <w:commentReference w:id="23"/>
+        <w:commentReference w:id="21"/>
       </w:r>
       <w:r>
         <w:t xml:space="preserve">students to think algorithmically, (b) the intrinsic task value of such work, and (c) its effect on their expectancy for success in mathematics and in academic tasks generally. In a </w:t>
@@ -2496,16 +2720,16 @@
           <w:b/>
         </w:rPr>
       </w:pPr>
-      <w:commentRangeStart w:id="24"/>
+      <w:commentRangeStart w:id="22"/>
       <w:r>
         <w:t>Engagement</w:t>
       </w:r>
-      <w:commentRangeEnd w:id="24"/>
+      <w:commentRangeEnd w:id="22"/>
       <w:r>
         <w:rPr>
           <w:rStyle w:val="CommentReference"/>
         </w:rPr>
-        <w:commentReference w:id="24"/>
+        <w:commentReference w:id="22"/>
       </w:r>
       <w:r>
         <w:t>…</w:t>
@@ -2770,16 +2994,16 @@
       <w:r>
         <w:t xml:space="preserve">This </w:t>
       </w:r>
-      <w:commentRangeStart w:id="25"/>
+      <w:commentRangeStart w:id="23"/>
       <w:r>
         <w:t xml:space="preserve">targeted middle-school students (grades) typical of …. </w:t>
       </w:r>
-      <w:commentRangeEnd w:id="25"/>
+      <w:commentRangeEnd w:id="23"/>
       <w:r>
         <w:rPr>
           <w:rStyle w:val="CommentReference"/>
         </w:rPr>
-        <w:commentReference w:id="25"/>
+        <w:commentReference w:id="23"/>
       </w:r>
       <w:r>
         <w:t>Participants were</w:t>
@@ -2817,16 +3041,16 @@
       <w:r>
         <w:t xml:space="preserve"> at an average age of 13 </w:t>
       </w:r>
-      <w:commentRangeStart w:id="26"/>
+      <w:commentRangeStart w:id="24"/>
       <w:r>
         <w:t>years</w:t>
       </w:r>
-      <w:commentRangeEnd w:id="26"/>
+      <w:commentRangeEnd w:id="24"/>
       <w:r>
         <w:rPr>
           <w:rStyle w:val="CommentReference"/>
         </w:rPr>
-        <w:commentReference w:id="26"/>
+        <w:commentReference w:id="24"/>
       </w:r>
       <w:r>
         <w:t xml:space="preserve">. </w:t>
@@ -2851,20 +3075,20 @@
       <w:r>
         <w:tab/>
       </w:r>
-      <w:commentRangeStart w:id="27"/>
+      <w:commentRangeStart w:id="25"/>
       <w:r>
         <w:rPr>
           <w:b w:val="0"/>
         </w:rPr>
         <w:t xml:space="preserve">The measurements used during this experiment was a combination of Likert scales, written responses to questions, and observations made by an assistant. </w:t>
       </w:r>
-      <w:commentRangeEnd w:id="27"/>
+      <w:commentRangeEnd w:id="25"/>
       <w:r>
         <w:rPr>
           <w:rStyle w:val="CommentReference"/>
           <w:b w:val="0"/>
         </w:rPr>
-        <w:commentReference w:id="27"/>
+        <w:commentReference w:id="25"/>
       </w:r>
     </w:p>
     <w:p>
@@ -2902,20 +3126,20 @@
         </w:rPr>
         <w:t xml:space="preserve"> </w:t>
       </w:r>
-      <w:commentRangeStart w:id="28"/>
+      <w:commentRangeStart w:id="26"/>
       <w:r>
         <w:rPr>
           <w:b w:val="0"/>
         </w:rPr>
         <w:t xml:space="preserve">The engagement in the task by the students was measured by the assistant. The assistant observed the class during the session and used a Likert scale to measure the engagement. In 10 second intervals, the assistant would log the number of students engaged in the task. </w:t>
       </w:r>
-      <w:commentRangeEnd w:id="28"/>
+      <w:commentRangeEnd w:id="26"/>
       <w:r>
         <w:rPr>
           <w:rStyle w:val="CommentReference"/>
           <w:b w:val="0"/>
         </w:rPr>
-        <w:commentReference w:id="28"/>
+        <w:commentReference w:id="26"/>
       </w:r>
     </w:p>
     <w:p>
@@ -2935,20 +3159,20 @@
         </w:rPr>
         <w:t xml:space="preserve"> </w:t>
       </w:r>
-      <w:commentRangeStart w:id="29"/>
+      <w:commentRangeStart w:id="27"/>
       <w:r>
         <w:rPr>
           <w:b w:val="0"/>
         </w:rPr>
         <w:t>The measure of intrinsic task value that the students gained was measured by a questionnaire the students filled out after each attempt at the algorithm. The intrinsic value was determined using a using a Likert scale that went from -5 to 5: -5 being least intrinsically valuable and 5 being most intrinsically valuable.</w:t>
       </w:r>
-      <w:commentRangeEnd w:id="29"/>
+      <w:commentRangeEnd w:id="27"/>
       <w:r>
         <w:rPr>
           <w:rStyle w:val="CommentReference"/>
           <w:b w:val="0"/>
         </w:rPr>
-        <w:commentReference w:id="29"/>
+        <w:commentReference w:id="27"/>
       </w:r>
     </w:p>
     <w:p>
@@ -3040,7 +3264,7 @@
       </w:r>
     </w:p>
     <w:p>
-      <w:commentRangeStart w:id="30"/>
+      <w:commentRangeStart w:id="28"/>
       <w:r>
         <w:t xml:space="preserve">Data was collected by a questionnaire used to ask specific questions to analyze the intrinsic task value of the material presented in the class session. The questionnaires were administered before and after the class session and require 20-30 minutes to complete. The questionnaires before the class session were taken home to fill out with the parents and brought </w:t>
       </w:r>
@@ -3048,6 +3272,108 @@
         <w:lastRenderedPageBreak/>
         <w:t xml:space="preserve">back before or the day of the class session. The questionnaires after the class session were completed in the classroom immediately after the session was over. </w:t>
       </w:r>
+      <w:commentRangeEnd w:id="28"/>
+      <w:r>
+        <w:rPr>
+          <w:rStyle w:val="CommentReference"/>
+        </w:rPr>
+        <w:commentReference w:id="28"/>
+      </w:r>
+    </w:p>
+    <w:p>
+      <w:r>
+        <w:t xml:space="preserve">The intervention schedule is given in Figure 3. </w:t>
+      </w:r>
+      <w:r>
+        <w:t>To start the class session, 10-minute</w:t>
+      </w:r>
+      <w:r>
+        <w:t>s</w:t>
+      </w:r>
+      <w:r>
+        <w:t xml:space="preserve"> </w:t>
+      </w:r>
+      <w:commentRangeStart w:id="29"/>
+      <w:r>
+        <w:t>is</w:t>
+      </w:r>
+      <w:r>
+        <w:t xml:space="preserve"> </w:t>
+      </w:r>
+      <w:commentRangeEnd w:id="29"/>
+      <w:r>
+        <w:rPr>
+          <w:rStyle w:val="CommentReference"/>
+        </w:rPr>
+        <w:commentReference w:id="29"/>
+      </w:r>
+      <w:r>
+        <w:t xml:space="preserve">used to introduce the instructor and the class session. Next, approximately 10 minutes </w:t>
+      </w:r>
+      <w:r>
+        <w:t>is</w:t>
+      </w:r>
+      <w:r>
+        <w:t xml:space="preserve"> given to introduce Euclid</w:t>
+      </w:r>
+      <w:r>
+        <w:t xml:space="preserve"> and</w:t>
+      </w:r>
+      <w:r>
+        <w:t xml:space="preserve"> algorithms</w:t>
+      </w:r>
+      <w:r>
+        <w:t xml:space="preserve"> generally</w:t>
+      </w:r>
+      <w:r>
+        <w:t xml:space="preserve"> and </w:t>
+      </w:r>
+      <w:r>
+        <w:t xml:space="preserve">to engage the students in </w:t>
+      </w:r>
+      <w:r>
+        <w:t xml:space="preserve">thinking about </w:t>
+      </w:r>
+      <w:r>
+        <w:t xml:space="preserve">two-column </w:t>
+      </w:r>
+      <w:r>
+        <w:t xml:space="preserve">addition as an </w:t>
+      </w:r>
+      <w:r>
+        <w:t xml:space="preserve">algorithm. </w:t>
+      </w:r>
+      <w:r>
+        <w:t>After this introduction, the</w:t>
+      </w:r>
+      <w:r>
+        <w:t xml:space="preserve"> main part of the class</w:t>
+      </w:r>
+      <w:r>
+        <w:t xml:space="preserve"> </w:t>
+      </w:r>
+      <w:r>
+        <w:t>is</w:t>
+      </w:r>
+      <w:r>
+        <w:t xml:space="preserve"> given 45 minutes. The instructor first</w:t>
+      </w:r>
+      <w:r>
+        <w:t xml:space="preserve"> </w:t>
+      </w:r>
+      <w:r>
+        <w:t>present</w:t>
+      </w:r>
+      <w:r>
+        <w:t>s</w:t>
+      </w:r>
+      <w:r>
+        <w:t xml:space="preserve"> Euclid’s algorithm and then </w:t>
+      </w:r>
+      <w:commentRangeStart w:id="30"/>
+      <w:r>
+        <w:t xml:space="preserve">tasked </w:t>
+      </w:r>
       <w:commentRangeEnd w:id="30"/>
       <w:r>
         <w:rPr>
@@ -3055,26 +3381,39 @@
         </w:rPr>
         <w:commentReference w:id="30"/>
       </w:r>
-    </w:p>
-    <w:p>
-      <w:r>
-        <w:t xml:space="preserve">The intervention schedule is given in Figure 3. </w:t>
-      </w:r>
-      <w:r>
-        <w:t>To start the class session, 10-minute</w:t>
-      </w:r>
-      <w:r>
-        <w:t>s</w:t>
+      <w:r>
+        <w:t>the students to implement it three times</w:t>
+      </w:r>
+      <w:r>
+        <w:t>:</w:t>
+      </w:r>
+      <w:r>
+        <w:t xml:space="preserve"> (A) using the textual version of the algorithm with given inputs M and N; (B) using the text and a flowchart with given inputs, an (C) using text and flowchart with student-selected inputs. Finally, 5 minutes </w:t>
+      </w:r>
+      <w:r>
+        <w:t>is</w:t>
       </w:r>
       <w:r>
         <w:t xml:space="preserve"> </w:t>
       </w:r>
+      <w:r>
+        <w:t>given to close out the session</w:t>
+      </w:r>
+      <w:r>
+        <w:t xml:space="preserve"> during which the </w:t>
+      </w:r>
+      <w:r>
+        <w:t xml:space="preserve">instructor </w:t>
+      </w:r>
+      <w:r>
+        <w:t>asks</w:t>
+      </w:r>
+      <w:r>
+        <w:t xml:space="preserve"> students to comment generally o</w:t>
+      </w:r>
       <w:commentRangeStart w:id="31"/>
       <w:r>
-        <w:t>is</w:t>
-      </w:r>
-      <w:r>
-        <w:t xml:space="preserve"> </w:t>
+        <w:t xml:space="preserve">n… </w:t>
       </w:r>
       <w:commentRangeEnd w:id="31"/>
       <w:r>
@@ -3082,121 +3421,6 @@
           <w:rStyle w:val="CommentReference"/>
         </w:rPr>
         <w:commentReference w:id="31"/>
-      </w:r>
-      <w:r>
-        <w:t xml:space="preserve">used to introduce the instructor and the class session. Next, approximately 10 minutes </w:t>
-      </w:r>
-      <w:r>
-        <w:t>is</w:t>
-      </w:r>
-      <w:r>
-        <w:t xml:space="preserve"> given to introduce Euclid</w:t>
-      </w:r>
-      <w:r>
-        <w:t xml:space="preserve"> and</w:t>
-      </w:r>
-      <w:r>
-        <w:t xml:space="preserve"> algorithms</w:t>
-      </w:r>
-      <w:r>
-        <w:t xml:space="preserve"> generally</w:t>
-      </w:r>
-      <w:r>
-        <w:t xml:space="preserve"> and </w:t>
-      </w:r>
-      <w:r>
-        <w:t xml:space="preserve">to engage the students in </w:t>
-      </w:r>
-      <w:r>
-        <w:t xml:space="preserve">thinking about </w:t>
-      </w:r>
-      <w:r>
-        <w:t xml:space="preserve">two-column </w:t>
-      </w:r>
-      <w:r>
-        <w:t xml:space="preserve">addition as an </w:t>
-      </w:r>
-      <w:r>
-        <w:t xml:space="preserve">algorithm. </w:t>
-      </w:r>
-      <w:r>
-        <w:t>After this introduction, the</w:t>
-      </w:r>
-      <w:r>
-        <w:t xml:space="preserve"> main part of the class</w:t>
-      </w:r>
-      <w:r>
-        <w:t xml:space="preserve"> </w:t>
-      </w:r>
-      <w:r>
-        <w:t>is</w:t>
-      </w:r>
-      <w:r>
-        <w:t xml:space="preserve"> given 45 minutes. The instructor first</w:t>
-      </w:r>
-      <w:r>
-        <w:t xml:space="preserve"> </w:t>
-      </w:r>
-      <w:r>
-        <w:t>present</w:t>
-      </w:r>
-      <w:r>
-        <w:t>s</w:t>
-      </w:r>
-      <w:r>
-        <w:t xml:space="preserve"> Euclid’s algorithm and then </w:t>
-      </w:r>
-      <w:commentRangeStart w:id="32"/>
-      <w:r>
-        <w:t xml:space="preserve">tasked </w:t>
-      </w:r>
-      <w:commentRangeEnd w:id="32"/>
-      <w:r>
-        <w:rPr>
-          <w:rStyle w:val="CommentReference"/>
-        </w:rPr>
-        <w:commentReference w:id="32"/>
-      </w:r>
-      <w:r>
-        <w:t>the students to implement it three times</w:t>
-      </w:r>
-      <w:r>
-        <w:t>:</w:t>
-      </w:r>
-      <w:r>
-        <w:t xml:space="preserve"> (A) using the textual version of the algorithm with given inputs M and N; (B) using the text and a flowchart with given inputs, an (C) using text and flowchart with student-selected inputs. Finally, 5 minutes </w:t>
-      </w:r>
-      <w:r>
-        <w:t>is</w:t>
-      </w:r>
-      <w:r>
-        <w:t xml:space="preserve"> </w:t>
-      </w:r>
-      <w:r>
-        <w:t>given to close out the session</w:t>
-      </w:r>
-      <w:r>
-        <w:t xml:space="preserve"> during which the </w:t>
-      </w:r>
-      <w:r>
-        <w:t xml:space="preserve">instructor </w:t>
-      </w:r>
-      <w:r>
-        <w:t>asks</w:t>
-      </w:r>
-      <w:r>
-        <w:t xml:space="preserve"> students to comment generally o</w:t>
-      </w:r>
-      <w:commentRangeStart w:id="33"/>
-      <w:r>
-        <w:t xml:space="preserve">n… </w:t>
-      </w:r>
-      <w:commentRangeEnd w:id="33"/>
-      <w:r>
-        <w:rPr>
-          <w:rStyle w:val="CommentReference"/>
-        </w:rPr>
-        <w:commentReference w:id="33"/>
       </w:r>
     </w:p>
     <w:tbl>
@@ -3304,16 +3528,16 @@
       <w:r>
         <w:t xml:space="preserve">During each task-period, </w:t>
       </w:r>
-      <w:commentRangeStart w:id="34"/>
+      <w:commentRangeStart w:id="32"/>
       <w:r>
         <w:t>the instructor…</w:t>
       </w:r>
-      <w:commentRangeEnd w:id="34"/>
+      <w:commentRangeEnd w:id="32"/>
       <w:r>
         <w:rPr>
           <w:rStyle w:val="CommentReference"/>
         </w:rPr>
-        <w:commentReference w:id="34"/>
+        <w:commentReference w:id="32"/>
       </w:r>
       <w:r>
         <w:t>After each</w:t>
@@ -3343,19 +3567,7 @@
         <w:rPr>
           <w:b w:val="0"/>
         </w:rPr>
-        <w:t>T</w:t>
-      </w:r>
-      <w:r>
-        <w:rPr>
-          <w:b w:val="0"/>
-        </w:rPr>
-        <w:t>he intervention schedule was implemented with fidelity.</w:t>
-      </w:r>
-      <w:r>
-        <w:rPr>
-          <w:b w:val="0"/>
-        </w:rPr>
-        <w:t xml:space="preserve"> </w:t>
+        <w:t xml:space="preserve">The intervention schedule was implemented with fidelity. </w:t>
       </w:r>
       <w:r>
         <w:rPr>
@@ -3441,8 +3653,8 @@
           <w:b w:val="0"/>
         </w:rPr>
       </w:pPr>
-      <w:bookmarkStart w:id="35" w:name="OLE_LINK16"/>
-      <w:bookmarkStart w:id="36" w:name="OLE_LINK17"/>
+      <w:bookmarkStart w:id="33" w:name="OLE_LINK16"/>
+      <w:bookmarkStart w:id="34" w:name="OLE_LINK17"/>
       <w:r>
         <w:t xml:space="preserve">RQ1. </w:t>
       </w:r>
@@ -3453,8 +3665,8 @@
         <w:t>Does scaffolded teaching of algorithmic thinking engage middle-school students?</w:t>
       </w:r>
     </w:p>
-    <w:bookmarkEnd w:id="35"/>
-    <w:bookmarkEnd w:id="36"/>
+    <w:bookmarkEnd w:id="33"/>
+    <w:bookmarkEnd w:id="34"/>
     <w:p>
       <w:pPr>
         <w:pStyle w:val="apalevel2"/>
@@ -3591,9 +3803,9 @@
                       <w:szCs w:val="24"/>
                     </w:rPr>
                   </w:pPr>
-                  <w:bookmarkStart w:id="37" w:name="_Ref525412812"/>
-                  <w:bookmarkStart w:id="38" w:name="OLE_LINK503"/>
-                  <w:bookmarkStart w:id="39" w:name="OLE_LINK502"/>
+                  <w:bookmarkStart w:id="35" w:name="_Ref525412812"/>
+                  <w:bookmarkStart w:id="36" w:name="OLE_LINK503"/>
+                  <w:bookmarkStart w:id="37" w:name="OLE_LINK502"/>
                   <w:r>
                     <w:rPr>
                       <w:sz w:val="24"/>
@@ -3637,7 +3849,7 @@
                     </w:rPr>
                     <w:fldChar w:fldCharType="end"/>
                   </w:r>
-                  <w:bookmarkEnd w:id="37"/>
+                  <w:bookmarkEnd w:id="35"/>
                 </w:p>
                 <w:p>
                   <w:pPr>
@@ -3650,8 +3862,8 @@
                       <w:szCs w:val="24"/>
                     </w:rPr>
                   </w:pPr>
-                  <w:bookmarkStart w:id="40" w:name="_Toc534475586"/>
-                  <w:bookmarkStart w:id="41" w:name="_Toc534475739"/>
+                  <w:bookmarkStart w:id="38" w:name="_Toc534475586"/>
+                  <w:bookmarkStart w:id="39" w:name="_Toc534475739"/>
                   <w:r>
                     <w:rPr>
                       <w:sz w:val="24"/>
@@ -3659,8 +3871,8 @@
                     </w:rPr>
                     <w:t xml:space="preserve">Descriptive Statistics of </w:t>
                   </w:r>
-                  <w:bookmarkEnd w:id="40"/>
-                  <w:bookmarkEnd w:id="41"/>
+                  <w:bookmarkEnd w:id="38"/>
+                  <w:bookmarkEnd w:id="39"/>
                   <w:r>
                     <w:rPr>
                       <w:sz w:val="24"/>
@@ -4362,18 +4574,10 @@
                   </w:pPr>
                   <w:r>
                     <w:rPr>
-                      <w:b/>
                       <w:sz w:val="24"/>
                       <w:szCs w:val="24"/>
                     </w:rPr>
-                    <w:t>Table 1.</w:t>
-                  </w:r>
-                  <w:r>
-                    <w:rPr>
-                      <w:sz w:val="24"/>
-                      <w:szCs w:val="24"/>
-                    </w:rPr>
-                    <w:t xml:space="preserve"> Measures are </w:t>
+                    <w:t xml:space="preserve">Measures are </w:t>
                   </w:r>
                   <w:r>
                     <w:rPr>
@@ -4399,8 +4603,8 @@
                 </w:p>
               </w:tc>
             </w:tr>
-            <w:bookmarkEnd w:id="38"/>
-            <w:bookmarkEnd w:id="39"/>
+            <w:bookmarkEnd w:id="36"/>
+            <w:bookmarkEnd w:id="37"/>
           </w:tbl>
           <w:p>
             <w:pPr>
@@ -4450,7 +4654,7 @@
           <w:b w:val="0"/>
         </w:rPr>
       </w:pPr>
-      <w:commentRangeStart w:id="42"/>
+      <w:commentRangeStart w:id="40"/>
       <w:r>
         <w:rPr>
           <w:b w:val="0"/>
@@ -4502,13 +4706,13 @@
         </w:rPr>
         <w:t>.  Management responses are related to the target task but not direct engagement with the task. Competing responses are responses that are not academic or management responses. M is the median and SD is the standard deviation</w:t>
       </w:r>
-      <w:commentRangeEnd w:id="42"/>
+      <w:commentRangeEnd w:id="40"/>
       <w:r>
         <w:rPr>
           <w:rStyle w:val="CommentReference"/>
           <w:b w:val="0"/>
         </w:rPr>
-        <w:commentReference w:id="42"/>
+        <w:commentReference w:id="40"/>
       </w:r>
       <w:r>
         <w:rPr>
@@ -4525,7 +4729,7 @@
           <w:b w:val="0"/>
         </w:rPr>
       </w:pPr>
-      <w:commentRangeStart w:id="43"/>
+      <w:commentRangeStart w:id="41"/>
       <w:r>
         <w:rPr>
           <w:b w:val="0"/>
@@ -4533,13 +4737,13 @@
         <w:lastRenderedPageBreak/>
         <w:t xml:space="preserve">This tables shows that, on </w:t>
       </w:r>
-      <w:commentRangeEnd w:id="43"/>
+      <w:commentRangeEnd w:id="41"/>
       <w:r>
         <w:rPr>
           <w:rStyle w:val="CommentReference"/>
           <w:b w:val="0"/>
         </w:rPr>
-        <w:commentReference w:id="43"/>
+        <w:commentReference w:id="41"/>
       </w:r>
       <w:r>
         <w:rPr>
@@ -4664,15 +4868,15 @@
             <w:r>
               <w:t xml:space="preserve"> </w:t>
             </w:r>
-            <w:bookmarkStart w:id="44" w:name="_Toc534475764"/>
-            <w:bookmarkStart w:id="45" w:name="OLE_LINK348"/>
-            <w:bookmarkStart w:id="46" w:name="OLE_LINK347"/>
+            <w:bookmarkStart w:id="42" w:name="_Toc534475764"/>
+            <w:bookmarkStart w:id="43" w:name="OLE_LINK348"/>
+            <w:bookmarkStart w:id="44" w:name="OLE_LINK347"/>
             <w:r>
               <w:t xml:space="preserve">Distribution of </w:t>
             </w:r>
+            <w:bookmarkEnd w:id="42"/>
+            <w:bookmarkEnd w:id="43"/>
             <w:bookmarkEnd w:id="44"/>
-            <w:bookmarkEnd w:id="45"/>
-            <w:bookmarkEnd w:id="46"/>
             <w:r>
               <w:t>engagement behaviors for each intervention segment</w:t>
             </w:r>
@@ -4751,25 +4955,25 @@
           <w:b w:val="0"/>
         </w:rPr>
       </w:pPr>
-      <w:commentRangeStart w:id="47"/>
+      <w:commentRangeStart w:id="45"/>
       <w:r>
         <w:rPr>
           <w:b w:val="0"/>
         </w:rPr>
         <w:t xml:space="preserve"> </w:t>
       </w:r>
-      <w:commentRangeEnd w:id="47"/>
+      <w:commentRangeEnd w:id="45"/>
       <w:r>
         <w:rPr>
           <w:rStyle w:val="CommentReference"/>
           <w:b w:val="0"/>
         </w:rPr>
-        <w:commentReference w:id="47"/>
-      </w:r>
-    </w:p>
-    <w:p>
-      <w:bookmarkStart w:id="48" w:name="OLE_LINK21"/>
-      <w:bookmarkStart w:id="49" w:name="OLE_LINK22"/>
+        <w:commentReference w:id="45"/>
+      </w:r>
+    </w:p>
+    <w:p>
+      <w:bookmarkStart w:id="46" w:name="OLE_LINK21"/>
+      <w:bookmarkStart w:id="47" w:name="OLE_LINK22"/>
       <w:r>
         <w:rPr>
           <w:b/>
@@ -4781,8 +4985,8 @@
         <w:t xml:space="preserve"> Do middle-school students find intrinsic task value in scaffolded teaching of algorithmic thinking?</w:t>
       </w:r>
     </w:p>
-    <w:bookmarkEnd w:id="48"/>
-    <w:bookmarkEnd w:id="49"/>
+    <w:bookmarkEnd w:id="46"/>
+    <w:bookmarkEnd w:id="47"/>
     <w:p>
       <w:pPr>
         <w:pStyle w:val="apalevel2"/>
@@ -4867,8 +5071,8 @@
                 <w:szCs w:val="24"/>
               </w:rPr>
             </w:pPr>
-            <w:bookmarkStart w:id="50" w:name="OLE_LINK508"/>
-            <w:bookmarkStart w:id="51" w:name="OLE_LINK509"/>
+            <w:bookmarkStart w:id="48" w:name="OLE_LINK508"/>
+            <w:bookmarkStart w:id="49" w:name="OLE_LINK509"/>
             <w:r>
               <w:rPr>
                 <w:sz w:val="24"/>
@@ -5534,8 +5738,8 @@
             </w:r>
           </w:p>
         </w:tc>
-        <w:bookmarkEnd w:id="50"/>
-        <w:bookmarkEnd w:id="51"/>
+        <w:bookmarkEnd w:id="48"/>
+        <w:bookmarkEnd w:id="49"/>
       </w:tr>
     </w:tbl>
     <w:p>
@@ -5758,6 +5962,21 @@
       </w:r>
     </w:p>
     <w:p>
+      <w:bookmarkStart w:id="50" w:name="OLE_LINK23"/>
+      <w:bookmarkStart w:id="51" w:name="OLE_LINK24"/>
+      <w:r>
+        <w:rPr>
+          <w:b/>
+        </w:rPr>
+        <w:t>RQ3.</w:t>
+      </w:r>
+      <w:r>
+        <w:t xml:space="preserve"> Does scaffolded teaching of algorithmic thinking change middle-school students’ attitudes toward STEM courses and careers?</w:t>
+      </w:r>
+    </w:p>
+    <w:bookmarkEnd w:id="50"/>
+    <w:bookmarkEnd w:id="51"/>
+    <w:p>
       <w:pPr>
         <w:pStyle w:val="apalevel2"/>
         <w:ind w:firstLine="720"/>
@@ -5765,45 +5984,6 @@
           <w:b w:val="0"/>
         </w:rPr>
       </w:pPr>
-      <w:commentRangeStart w:id="52"/>
-      <w:r>
-        <w:rPr>
-          <w:b w:val="0"/>
-        </w:rPr>
-        <w:t xml:space="preserve"> </w:t>
-      </w:r>
-      <w:commentRangeEnd w:id="52"/>
-      <w:r>
-        <w:rPr>
-          <w:rStyle w:val="CommentReference"/>
-          <w:b w:val="0"/>
-        </w:rPr>
-        <w:commentReference w:id="52"/>
-      </w:r>
-    </w:p>
-    <w:p>
-      <w:bookmarkStart w:id="53" w:name="OLE_LINK23"/>
-      <w:bookmarkStart w:id="54" w:name="OLE_LINK24"/>
-      <w:r>
-        <w:rPr>
-          <w:b/>
-        </w:rPr>
-        <w:t>RQ3.</w:t>
-      </w:r>
-      <w:r>
-        <w:t xml:space="preserve"> Does scaffolded teaching of algorithmic thinking change middle-school students’ attitudes toward STEM courses and careers?</w:t>
-      </w:r>
-    </w:p>
-    <w:bookmarkEnd w:id="53"/>
-    <w:bookmarkEnd w:id="54"/>
-    <w:p>
-      <w:pPr>
-        <w:pStyle w:val="apalevel2"/>
-        <w:ind w:firstLine="720"/>
-        <w:rPr>
-          <w:b w:val="0"/>
-        </w:rPr>
-      </w:pPr>
       <w:r>
         <w:rPr>
           <w:b w:val="0"/>
@@ -5840,16 +6020,16 @@
         </w:rPr>
         <w:t xml:space="preserve"> shows </w:t>
       </w:r>
-      <w:bookmarkStart w:id="55" w:name="OLE_LINK487"/>
-      <w:bookmarkStart w:id="56" w:name="OLE_LINK488"/>
+      <w:bookmarkStart w:id="52" w:name="OLE_LINK487"/>
+      <w:bookmarkStart w:id="53" w:name="OLE_LINK488"/>
       <w:r>
         <w:rPr>
           <w:b w:val="0"/>
         </w:rPr>
         <w:t>the mean of the pre- and post-test attitudes toward working in STEM areas</w:t>
       </w:r>
-      <w:bookmarkEnd w:id="55"/>
-      <w:bookmarkEnd w:id="56"/>
+      <w:bookmarkEnd w:id="52"/>
+      <w:bookmarkEnd w:id="53"/>
       <w:r>
         <w:rPr>
           <w:b w:val="0"/>
@@ -6285,7 +6465,7 @@
               <w:spacing w:line="240" w:lineRule="auto"/>
               <w:ind w:firstLine="0"/>
             </w:pPr>
-            <w:bookmarkStart w:id="57" w:name="_Hlk6257123"/>
+            <w:bookmarkStart w:id="54" w:name="_Hlk6257123"/>
           </w:p>
         </w:tc>
         <w:tc>
@@ -6314,13 +6494,13 @@
             <w:r>
               <w:br/>
             </w:r>
-            <w:bookmarkStart w:id="58" w:name="OLE_LINK512"/>
-            <w:bookmarkStart w:id="59" w:name="OLE_LINK513"/>
+            <w:bookmarkStart w:id="55" w:name="OLE_LINK512"/>
+            <w:bookmarkStart w:id="56" w:name="OLE_LINK513"/>
             <w:r>
               <w:t>M (SD)</w:t>
             </w:r>
-            <w:bookmarkEnd w:id="58"/>
-            <w:bookmarkEnd w:id="59"/>
+            <w:bookmarkEnd w:id="55"/>
+            <w:bookmarkEnd w:id="56"/>
           </w:p>
         </w:tc>
         <w:tc>
@@ -6547,7 +6727,7 @@
             </w:r>
           </w:p>
         </w:tc>
-        <w:bookmarkEnd w:id="57"/>
+        <w:bookmarkEnd w:id="54"/>
       </w:tr>
       <w:tr>
         <w:trPr>
@@ -7450,16 +7630,20 @@
           <w:b/>
         </w:rPr>
         <w:lastRenderedPageBreak/>
-        <w:t>Discuss</w:t>
-      </w:r>
-      <w:bookmarkStart w:id="60" w:name="_GoBack"/>
-      <w:bookmarkEnd w:id="60"/>
-      <w:r>
+        <w:t>Discussion</w:t>
+      </w:r>
+    </w:p>
+    <w:p>
+      <w:pPr>
+        <w:keepNext/>
+        <w:ind w:firstLine="0"/>
+        <w:jc w:val="center"/>
         <w:rPr>
           <w:b/>
         </w:rPr>
-        <w:t>ion</w:t>
-      </w:r>
+      </w:pPr>
+      <w:bookmarkStart w:id="57" w:name="_GoBack"/>
+      <w:bookmarkEnd w:id="57"/>
     </w:p>
     <w:p>
       <w:pPr>
@@ -7955,7 +8139,7 @@
 
 <file path=word/comments.xml><?xml version="1.0" encoding="utf-8"?>
 <w:comments xmlns:wpc="http://schemas.microsoft.com/office/word/2010/wordprocessingCanvas" xmlns:cx="http://schemas.microsoft.com/office/drawing/2014/chartex" xmlns:cx1="http://schemas.microsoft.com/office/drawing/2015/9/8/chartex" xmlns:cx2="http://schemas.microsoft.com/office/drawing/2015/10/21/chartex" xmlns:cx3="http://schemas.microsoft.com/office/drawing/2016/5/9/chartex" xmlns:cx4="http://schemas.microsoft.com/office/drawing/2016/5/10/chartex" xmlns:cx5="http://schemas.microsoft.com/office/drawing/2016/5/11/chartex" xmlns:cx6="http://schemas.microsoft.com/office/drawing/2016/5/12/chartex" xmlns:cx7="http://schemas.microsoft.com/office/drawing/2016/5/13/chartex" xmlns:cx8="http://schemas.microsoft.com/office/drawing/2016/5/14/chartex" xmlns:mc="http://schemas.openxmlformats.org/markup-compatibility/2006" xmlns:aink="http://schemas.microsoft.com/office/drawing/2016/ink" xmlns:am3d="http://schemas.microsoft.com/office/drawing/2017/model3d" xmlns:o="urn:schemas-microsoft-com:office:office" xmlns:r="http://schemas.openxmlformats.org/officeDocument/2006/relationships" xmlns:m="http://schemas.openxmlformats.org/officeDocument/2006/math" xmlns:v="urn:schemas-microsoft-com:vml" xmlns:wp14="http://schemas.microsoft.com/office/word/2010/wordprocessingDrawing" xmlns:wp="http://schemas.openxmlformats.org/drawingml/2006/wordprocessingDrawing" xmlns:w10="urn:schemas-microsoft-com:office:word" xmlns:w="http://schemas.openxmlformats.org/wordprocessingml/2006/main" xmlns:w14="http://schemas.microsoft.com/office/word/2010/wordml" xmlns:w15="http://schemas.microsoft.com/office/word/2012/wordml" xmlns:w16cid="http://schemas.microsoft.com/office/word/2016/wordml/cid" xmlns:w16se="http://schemas.microsoft.com/office/word/2015/wordml/symex" xmlns:wpg="http://schemas.microsoft.com/office/word/2010/wordprocessingGroup" xmlns:wpi="http://schemas.microsoft.com/office/word/2010/wordprocessingInk" xmlns:wne="http://schemas.microsoft.com/office/word/2006/wordml" xmlns:wps="http://schemas.microsoft.com/office/word/2010/wordprocessingShape" mc:Ignorable="w14 w15 w16se w16cid wp14">
-  <w:comment w:id="0" w:author="Garrett, Michael Dwane" w:date="2019-04-29T21:05:00Z" w:initials="GMD">
+  <w:comment w:id="4" w:author="Garrett, Michael Dwane" w:date="2019-04-30T10:01:00Z" w:initials="GMD">
     <w:p>
       <w:pPr>
         <w:pStyle w:val="CommentText"/>
@@ -7967,14 +8151,97 @@
         <w:annotationRef/>
       </w:r>
       <w:r>
+        <w:t>make this crisper and in line with actual study</w:t>
+      </w:r>
+    </w:p>
+  </w:comment>
+  <w:comment w:id="5" w:author="Garrett, Michael Dwane" w:date="2019-04-29T16:16:00Z" w:initials="GMD">
+    <w:p>
+      <w:pPr>
+        <w:pStyle w:val="CommentText"/>
+      </w:pPr>
+      <w:r>
+        <w:rPr>
+          <w:rStyle w:val="CommentReference"/>
+        </w:rPr>
+        <w:annotationRef/>
+      </w:r>
+      <w:r>
+        <w:t>?</w:t>
+      </w:r>
+    </w:p>
+  </w:comment>
+  <w:comment w:id="12" w:author="Garrett, Michael Dwane" w:date="2019-04-30T10:05:00Z" w:initials="GMD">
+    <w:p>
+      <w:pPr>
+        <w:pStyle w:val="CommentText"/>
+      </w:pPr>
+      <w:r>
+        <w:rPr>
+          <w:rStyle w:val="CommentReference"/>
+        </w:rPr>
+        <w:annotationRef/>
+      </w:r>
+      <w:r>
+        <w:t>Finish up this summary: The outline now has 4 topics.</w:t>
+      </w:r>
+    </w:p>
+  </w:comment>
+  <w:comment w:id="13" w:author="Garrett, Michael Dwane" w:date="2019-04-29T16:34:00Z" w:initials="GMD">
+    <w:p>
+      <w:pPr>
+        <w:pStyle w:val="CommentText"/>
+      </w:pPr>
+      <w:r>
+        <w:rPr>
+          <w:rStyle w:val="CommentReference"/>
+        </w:rPr>
+        <w:annotationRef/>
+      </w:r>
+      <w:r>
+        <w:t>?</w:t>
+      </w:r>
+    </w:p>
+  </w:comment>
+  <w:comment w:id="16" w:author="Garrett, Michael Dwane" w:date="2019-04-29T16:57:00Z" w:initials="GMD">
+    <w:p>
+      <w:pPr>
+        <w:pStyle w:val="CommentText"/>
+      </w:pPr>
+      <w:r>
+        <w:rPr>
+          <w:rStyle w:val="CommentReference"/>
+        </w:rPr>
+        <w:annotationRef/>
+      </w:r>
+      <w:r>
+        <w:t xml:space="preserve">We need to </w:t>
+      </w:r>
+      <w:r>
+        <w:t>Talk about attitudes</w:t>
+      </w:r>
+    </w:p>
+  </w:comment>
+  <w:comment w:id="17" w:author="Garrett, Michael Dwane" w:date="2019-04-29T21:30:00Z" w:initials="GMD">
+    <w:p>
+      <w:pPr>
+        <w:pStyle w:val="CommentText"/>
+      </w:pPr>
+      <w:r>
+        <w:rPr>
+          <w:rStyle w:val="CommentReference"/>
+        </w:rPr>
+        <w:annotationRef/>
+      </w:r>
+      <w:r>
         <w:rPr>
           <w:noProof/>
         </w:rPr>
-        <w:t>nee</w:t>
+        <w:t>? what does this mean</w:t>
       </w:r>
     </w:p>
   </w:comment>
-  <w:comment w:id="1" w:author="Garrett, Michael Dwane" w:date="2019-04-29T21:05:00Z" w:initials="GMD">
+  <w:comment w:id="21" w:author="Garrett, Michael Dwane" w:date="2019-04-29T19:14:00Z" w:initials="GMD">
     <w:p>
       <w:pPr>
         <w:pStyle w:val="CommentText"/>
@@ -7986,14 +8253,11 @@
         <w:annotationRef/>
       </w:r>
       <w:r>
-        <w:rPr>
-          <w:noProof/>
-        </w:rPr>
-        <w:t>need to cut this down</w:t>
+        <w:t>Didn’t really measure ability</w:t>
       </w:r>
     </w:p>
   </w:comment>
-  <w:comment w:id="6" w:author="Garrett, Michael Dwane" w:date="2019-04-30T10:01:00Z" w:initials="GMD">
+  <w:comment w:id="22" w:author="Garrett, Michael Dwane" w:date="2019-04-29T19:13:00Z" w:initials="GMD">
     <w:p>
       <w:pPr>
         <w:pStyle w:val="CommentText"/>
@@ -8005,11 +8269,20 @@
         <w:annotationRef/>
       </w:r>
       <w:r>
-        <w:t>make this crisper and in line with actual study</w:t>
+        <w:t>w</w:t>
+      </w:r>
+      <w:r>
+        <w:t>as m</w:t>
+      </w:r>
+      <w:r>
+        <w:t>e</w:t>
+      </w:r>
+      <w:r>
+        <w:t>asured….</w:t>
       </w:r>
     </w:p>
   </w:comment>
-  <w:comment w:id="7" w:author="Garrett, Michael Dwane" w:date="2019-04-29T16:16:00Z" w:initials="GMD">
+  <w:comment w:id="23" w:author="Garrett, Michael Dwane" w:date="2019-04-29T19:55:00Z" w:initials="GMD">
     <w:p>
       <w:pPr>
         <w:pStyle w:val="CommentText"/>
@@ -8021,11 +8294,11 @@
         <w:annotationRef/>
       </w:r>
       <w:r>
-        <w:t>?</w:t>
+        <w:t>population</w:t>
       </w:r>
     </w:p>
   </w:comment>
-  <w:comment w:id="14" w:author="Garrett, Michael Dwane" w:date="2019-04-30T10:05:00Z" w:initials="GMD">
+  <w:comment w:id="24" w:author="Garrett, Michael Dwane" w:date="2019-04-29T19:36:00Z" w:initials="GMD">
     <w:p>
       <w:pPr>
         <w:pStyle w:val="CommentText"/>
@@ -8037,11 +8310,19 @@
         <w:annotationRef/>
       </w:r>
       <w:r>
-        <w:t>Finish up this summary: The outline now has 4 topics.</w:t>
+        <w:t xml:space="preserve">Gender breakdown. </w:t>
+      </w:r>
+      <w:proofErr w:type="spellStart"/>
+      <w:r>
+        <w:t>Ssmpling</w:t>
+      </w:r>
+      <w:proofErr w:type="spellEnd"/>
+      <w:r>
+        <w:t xml:space="preserve"> method</w:t>
       </w:r>
     </w:p>
   </w:comment>
-  <w:comment w:id="15" w:author="Garrett, Michael Dwane" w:date="2019-04-29T16:34:00Z" w:initials="GMD">
+  <w:comment w:id="25" w:author="Garrett, Michael Dwane" w:date="2019-04-29T20:01:00Z" w:initials="GMD">
     <w:p>
       <w:pPr>
         <w:pStyle w:val="CommentText"/>
@@ -8053,146 +8334,11 @@
         <w:annotationRef/>
       </w:r>
       <w:r>
-        <w:t>?</w:t>
+        <w:t>Measures were made of fidelity to the intervention schedule, student engagement during the main intervention session, the intrinsic task value of the tasks for the students, and student attitudes toward STEM work.</w:t>
       </w:r>
     </w:p>
   </w:comment>
-  <w:comment w:id="18" w:author="Garrett, Michael Dwane" w:date="2019-04-29T16:57:00Z" w:initials="GMD">
-    <w:p>
-      <w:pPr>
-        <w:pStyle w:val="CommentText"/>
-      </w:pPr>
-      <w:r>
-        <w:rPr>
-          <w:rStyle w:val="CommentReference"/>
-        </w:rPr>
-        <w:annotationRef/>
-      </w:r>
-      <w:r>
-        <w:t xml:space="preserve">We need to </w:t>
-      </w:r>
-      <w:r>
-        <w:t>Talk about attitudes</w:t>
-      </w:r>
-    </w:p>
-  </w:comment>
-  <w:comment w:id="19" w:author="Garrett, Michael Dwane" w:date="2019-04-29T21:30:00Z" w:initials="GMD">
-    <w:p>
-      <w:pPr>
-        <w:pStyle w:val="CommentText"/>
-      </w:pPr>
-      <w:r>
-        <w:rPr>
-          <w:rStyle w:val="CommentReference"/>
-        </w:rPr>
-        <w:annotationRef/>
-      </w:r>
-      <w:r>
-        <w:rPr>
-          <w:noProof/>
-        </w:rPr>
-        <w:t>? what does this mean</w:t>
-      </w:r>
-    </w:p>
-  </w:comment>
-  <w:comment w:id="23" w:author="Garrett, Michael Dwane" w:date="2019-04-29T19:14:00Z" w:initials="GMD">
-    <w:p>
-      <w:pPr>
-        <w:pStyle w:val="CommentText"/>
-      </w:pPr>
-      <w:r>
-        <w:rPr>
-          <w:rStyle w:val="CommentReference"/>
-        </w:rPr>
-        <w:annotationRef/>
-      </w:r>
-      <w:r>
-        <w:t>Didn’t really measure ability</w:t>
-      </w:r>
-    </w:p>
-  </w:comment>
-  <w:comment w:id="24" w:author="Garrett, Michael Dwane" w:date="2019-04-29T19:13:00Z" w:initials="GMD">
-    <w:p>
-      <w:pPr>
-        <w:pStyle w:val="CommentText"/>
-      </w:pPr>
-      <w:r>
-        <w:rPr>
-          <w:rStyle w:val="CommentReference"/>
-        </w:rPr>
-        <w:annotationRef/>
-      </w:r>
-      <w:r>
-        <w:t>w</w:t>
-      </w:r>
-      <w:r>
-        <w:t>as m</w:t>
-      </w:r>
-      <w:r>
-        <w:t>e</w:t>
-      </w:r>
-      <w:r>
-        <w:t>asured….</w:t>
-      </w:r>
-    </w:p>
-  </w:comment>
-  <w:comment w:id="25" w:author="Garrett, Michael Dwane" w:date="2019-04-29T19:55:00Z" w:initials="GMD">
-    <w:p>
-      <w:pPr>
-        <w:pStyle w:val="CommentText"/>
-      </w:pPr>
-      <w:r>
-        <w:rPr>
-          <w:rStyle w:val="CommentReference"/>
-        </w:rPr>
-        <w:annotationRef/>
-      </w:r>
-      <w:r>
-        <w:t>population</w:t>
-      </w:r>
-    </w:p>
-  </w:comment>
-  <w:comment w:id="26" w:author="Garrett, Michael Dwane" w:date="2019-04-29T19:36:00Z" w:initials="GMD">
-    <w:p>
-      <w:pPr>
-        <w:pStyle w:val="CommentText"/>
-      </w:pPr>
-      <w:r>
-        <w:rPr>
-          <w:rStyle w:val="CommentReference"/>
-        </w:rPr>
-        <w:annotationRef/>
-      </w:r>
-      <w:r>
-        <w:t xml:space="preserve">Gender breakdown. </w:t>
-      </w:r>
-      <w:proofErr w:type="spellStart"/>
-      <w:r>
-        <w:t>Ssmpling</w:t>
-      </w:r>
-      <w:proofErr w:type="spellEnd"/>
-      <w:r>
-        <w:t xml:space="preserve"> method</w:t>
-      </w:r>
-    </w:p>
-  </w:comment>
-  <w:comment w:id="27" w:author="Garrett, Michael Dwane" w:date="2019-04-29T20:01:00Z" w:initials="GMD">
-    <w:p>
-      <w:pPr>
-        <w:pStyle w:val="CommentText"/>
-      </w:pPr>
-      <w:r>
-        <w:rPr>
-          <w:rStyle w:val="CommentReference"/>
-        </w:rPr>
-        <w:annotationRef/>
-      </w:r>
-      <w:r>
-        <w:t>Measures were made of fidelity to the intervention schedule, student engagement during the main intervention session, the intrinsic task value of the tasks for the students, and student attitudes toward STEM work.</w:t>
-      </w:r>
-    </w:p>
-  </w:comment>
-  <w:comment w:id="28" w:author="Garrett, Michael Dwane" w:date="2019-04-29T19:41:00Z" w:initials="GMD">
+  <w:comment w:id="26" w:author="Garrett, Michael Dwane" w:date="2019-04-29T19:41:00Z" w:initials="GMD">
     <w:p>
       <w:pPr>
         <w:pStyle w:val="NormalWeb"/>
@@ -8401,7 +8547,7 @@
       </w:pPr>
     </w:p>
   </w:comment>
-  <w:comment w:id="29" w:author="Garrett, Michael Dwane" w:date="2019-04-29T19:56:00Z" w:initials="GMD">
+  <w:comment w:id="27" w:author="Garrett, Michael Dwane" w:date="2019-04-29T19:56:00Z" w:initials="GMD">
     <w:p>
       <w:pPr>
         <w:pStyle w:val="CommentText"/>
@@ -8417,7 +8563,7 @@
       </w:r>
     </w:p>
   </w:comment>
-  <w:comment w:id="30" w:author="Garrett, Michael Dwane" w:date="2019-04-29T19:53:00Z" w:initials="GMD">
+  <w:comment w:id="28" w:author="Garrett, Michael Dwane" w:date="2019-04-29T19:53:00Z" w:initials="GMD">
     <w:p>
       <w:pPr>
         <w:pStyle w:val="CommentText"/>
@@ -8433,7 +8579,7 @@
       </w:r>
     </w:p>
   </w:comment>
-  <w:comment w:id="31" w:author="Garrett, Michael Dwane" w:date="2019-04-30T10:11:00Z" w:initials="GMD">
+  <w:comment w:id="29" w:author="Garrett, Michael Dwane" w:date="2019-04-30T10:11:00Z" w:initials="GMD">
     <w:p>
       <w:pPr>
         <w:pStyle w:val="CommentText"/>
@@ -8449,7 +8595,7 @@
       </w:r>
     </w:p>
   </w:comment>
-  <w:comment w:id="32" w:author="Garrett, Michael Dwane" w:date="2019-04-30T10:12:00Z" w:initials="GMD">
+  <w:comment w:id="30" w:author="Garrett, Michael Dwane" w:date="2019-04-30T10:12:00Z" w:initials="GMD">
     <w:p>
       <w:pPr>
         <w:pStyle w:val="CommentText"/>
@@ -8473,7 +8619,7 @@
       </w:r>
     </w:p>
   </w:comment>
-  <w:comment w:id="33" w:author="Garrett, Michael Dwane" w:date="2019-04-29T19:52:00Z" w:initials="GMD">
+  <w:comment w:id="31" w:author="Garrett, Michael Dwane" w:date="2019-04-29T19:52:00Z" w:initials="GMD">
     <w:p>
       <w:pPr>
         <w:pStyle w:val="CommentText"/>
@@ -8486,7 +8632,7 @@
       </w:r>
     </w:p>
   </w:comment>
-  <w:comment w:id="34" w:author="Garrett, Michael Dwane" w:date="2019-04-29T21:46:00Z" w:initials="GMD">
+  <w:comment w:id="32" w:author="Garrett, Michael Dwane" w:date="2019-04-29T21:46:00Z" w:initials="GMD">
     <w:p>
       <w:pPr>
         <w:pStyle w:val="CommentText"/>
@@ -8502,7 +8648,7 @@
       </w:r>
     </w:p>
   </w:comment>
-  <w:comment w:id="42" w:author="Garrett, Michael Dwane" w:date="2019-04-29T21:53:00Z" w:initials="GMD">
+  <w:comment w:id="40" w:author="Garrett, Michael Dwane" w:date="2019-04-29T21:53:00Z" w:initials="GMD">
     <w:p>
       <w:pPr>
         <w:pStyle w:val="CommentText"/>
@@ -8518,7 +8664,7 @@
       </w:r>
     </w:p>
   </w:comment>
-  <w:comment w:id="43" w:author="Garrett, Michael Dwane" w:date="2019-04-29T21:58:00Z" w:initials="GMD">
+  <w:comment w:id="41" w:author="Garrett, Michael Dwane" w:date="2019-04-29T21:58:00Z" w:initials="GMD">
     <w:p>
       <w:pPr>
         <w:pStyle w:val="CommentText"/>
@@ -8534,7 +8680,7 @@
       </w:r>
     </w:p>
   </w:comment>
-  <w:comment w:id="47" w:author="Garrett, Michael Dwane" w:date="2019-04-29T21:59:00Z" w:initials="GMD">
+  <w:comment w:id="45" w:author="Garrett, Michael Dwane" w:date="2019-04-29T21:59:00Z" w:initials="GMD">
     <w:p>
       <w:pPr>
         <w:pStyle w:val="CommentText"/>
@@ -8555,22 +8701,6 @@
       <w:proofErr w:type="gramEnd"/>
       <w:r>
         <w:t xml:space="preserve"> sentence or two</w:t>
-      </w:r>
-    </w:p>
-  </w:comment>
-  <w:comment w:id="52" w:author="Garrett, Michael Dwane" w:date="2019-04-29T22:28:00Z" w:initials="GMD">
-    <w:p>
-      <w:pPr>
-        <w:pStyle w:val="CommentText"/>
-      </w:pPr>
-      <w:r>
-        <w:rPr>
-          <w:rStyle w:val="CommentReference"/>
-        </w:rPr>
-        <w:annotationRef/>
-      </w:r>
-      <w:r>
-        <w:t>Answer rq2</w:t>
       </w:r>
     </w:p>
   </w:comment>
@@ -8579,8 +8709,6 @@
 
 <file path=word/commentsExtended.xml><?xml version="1.0" encoding="utf-8"?>
 <w15:commentsEx xmlns:wpc="http://schemas.microsoft.com/office/word/2010/wordprocessingCanvas" xmlns:cx="http://schemas.microsoft.com/office/drawing/2014/chartex" xmlns:cx1="http://schemas.microsoft.com/office/drawing/2015/9/8/chartex" xmlns:cx2="http://schemas.microsoft.com/office/drawing/2015/10/21/chartex" xmlns:cx3="http://schemas.microsoft.com/office/drawing/2016/5/9/chartex" xmlns:cx4="http://schemas.microsoft.com/office/drawing/2016/5/10/chartex" xmlns:cx5="http://schemas.microsoft.com/office/drawing/2016/5/11/chartex" xmlns:cx6="http://schemas.microsoft.com/office/drawing/2016/5/12/chartex" xmlns:cx7="http://schemas.microsoft.com/office/drawing/2016/5/13/chartex" xmlns:cx8="http://schemas.microsoft.com/office/drawing/2016/5/14/chartex" xmlns:mc="http://schemas.openxmlformats.org/markup-compatibility/2006" xmlns:aink="http://schemas.microsoft.com/office/drawing/2016/ink" xmlns:am3d="http://schemas.microsoft.com/office/drawing/2017/model3d" xmlns:o="urn:schemas-microsoft-com:office:office" xmlns:r="http://schemas.openxmlformats.org/officeDocument/2006/relationships" xmlns:m="http://schemas.openxmlformats.org/officeDocument/2006/math" xmlns:v="urn:schemas-microsoft-com:vml" xmlns:wp14="http://schemas.microsoft.com/office/word/2010/wordprocessingDrawing" xmlns:wp="http://schemas.openxmlformats.org/drawingml/2006/wordprocessingDrawing" xmlns:w10="urn:schemas-microsoft-com:office:word" xmlns:w="http://schemas.openxmlformats.org/wordprocessingml/2006/main" xmlns:w14="http://schemas.microsoft.com/office/word/2010/wordml" xmlns:w15="http://schemas.microsoft.com/office/word/2012/wordml" xmlns:w16cid="http://schemas.microsoft.com/office/word/2016/wordml/cid" xmlns:w16se="http://schemas.microsoft.com/office/word/2015/wordml/symex" xmlns:wpg="http://schemas.microsoft.com/office/word/2010/wordprocessingGroup" xmlns:wpi="http://schemas.microsoft.com/office/word/2010/wordprocessingInk" xmlns:wne="http://schemas.microsoft.com/office/word/2006/wordml" xmlns:wps="http://schemas.microsoft.com/office/word/2010/wordprocessingShape" mc:Ignorable="w14 w15 w16se w16cid wp14">
-  <w15:commentEx w15:paraId="7F9F1647" w15:done="0"/>
-  <w15:commentEx w15:paraId="2F08F5CF" w15:paraIdParent="7F9F1647" w15:done="0"/>
   <w15:commentEx w15:paraId="482E4B0F" w15:done="0"/>
   <w15:commentEx w15:paraId="5B443692" w15:done="0"/>
   <w15:commentEx w15:paraId="0D38C0D3" w15:done="0"/>
@@ -8602,14 +8730,11 @@
   <w15:commentEx w15:paraId="65C449BF" w15:done="0"/>
   <w15:commentEx w15:paraId="1D7F3367" w15:done="0"/>
   <w15:commentEx w15:paraId="2DA27C2E" w15:done="0"/>
-  <w15:commentEx w15:paraId="589513FD" w15:done="0"/>
 </w15:commentsEx>
 </file>
 
 <file path=word/commentsIds.xml><?xml version="1.0" encoding="utf-8"?>
 <w16cid:commentsIds xmlns:wpc="http://schemas.microsoft.com/office/word/2010/wordprocessingCanvas" xmlns:cx="http://schemas.microsoft.com/office/drawing/2014/chartex" xmlns:cx1="http://schemas.microsoft.com/office/drawing/2015/9/8/chartex" xmlns:cx2="http://schemas.microsoft.com/office/drawing/2015/10/21/chartex" xmlns:cx3="http://schemas.microsoft.com/office/drawing/2016/5/9/chartex" xmlns:cx4="http://schemas.microsoft.com/office/drawing/2016/5/10/chartex" xmlns:cx5="http://schemas.microsoft.com/office/drawing/2016/5/11/chartex" xmlns:cx6="http://schemas.microsoft.com/office/drawing/2016/5/12/chartex" xmlns:cx7="http://schemas.microsoft.com/office/drawing/2016/5/13/chartex" xmlns:cx8="http://schemas.microsoft.com/office/drawing/2016/5/14/chartex" xmlns:mc="http://schemas.openxmlformats.org/markup-compatibility/2006" xmlns:aink="http://schemas.microsoft.com/office/drawing/2016/ink" xmlns:am3d="http://schemas.microsoft.com/office/drawing/2017/model3d" xmlns:o="urn:schemas-microsoft-com:office:office" xmlns:r="http://schemas.openxmlformats.org/officeDocument/2006/relationships" xmlns:m="http://schemas.openxmlformats.org/officeDocument/2006/math" xmlns:v="urn:schemas-microsoft-com:vml" xmlns:wp14="http://schemas.microsoft.com/office/word/2010/wordprocessingDrawing" xmlns:wp="http://schemas.openxmlformats.org/drawingml/2006/wordprocessingDrawing" xmlns:w10="urn:schemas-microsoft-com:office:word" xmlns:w="http://schemas.openxmlformats.org/wordprocessingml/2006/main" xmlns:w14="http://schemas.microsoft.com/office/word/2010/wordml" xmlns:w15="http://schemas.microsoft.com/office/word/2012/wordml" xmlns:w16cid="http://schemas.microsoft.com/office/word/2016/wordml/cid" xmlns:w16se="http://schemas.microsoft.com/office/word/2015/wordml/symex" xmlns:wpg="http://schemas.microsoft.com/office/word/2010/wordprocessingGroup" xmlns:wpi="http://schemas.microsoft.com/office/word/2010/wordprocessingInk" xmlns:wne="http://schemas.microsoft.com/office/word/2006/wordml" xmlns:wps="http://schemas.microsoft.com/office/word/2010/wordprocessingShape" mc:Ignorable="w14 w15 w16se w16cid wp14">
-  <w16cid:commentId w16cid:paraId="7F9F1647" w16cid:durableId="2071E5A2"/>
-  <w16cid:commentId w16cid:paraId="2F08F5CF" w16cid:durableId="2071E5A6"/>
   <w16cid:commentId w16cid:paraId="482E4B0F" w16cid:durableId="20729B88"/>
   <w16cid:commentId w16cid:paraId="5B443692" w16cid:durableId="2071A294"/>
   <w16cid:commentId w16cid:paraId="0D38C0D3" w16cid:durableId="20729C79"/>
@@ -8631,7 +8756,6 @@
   <w16cid:commentId w16cid:paraId="65C449BF" w16cid:durableId="2071F0D5"/>
   <w16cid:commentId w16cid:paraId="1D7F3367" w16cid:durableId="2071F1F4"/>
   <w16cid:commentId w16cid:paraId="2DA27C2E" w16cid:durableId="2071F254"/>
-  <w16cid:commentId w16cid:paraId="589513FD" w16cid:durableId="2071F914"/>
 </w16cid:commentsIds>
 </file>
 
@@ -10150,7 +10274,7 @@
 </file>
 
 <file path=customXml/itemProps1.xml><?xml version="1.0" encoding="utf-8"?>
-<ds:datastoreItem xmlns:ds="http://schemas.openxmlformats.org/officeDocument/2006/customXml" ds:itemID="{D288C608-9926-A44C-ACC2-BF0F393131C3}">
+<ds:datastoreItem xmlns:ds="http://schemas.openxmlformats.org/officeDocument/2006/customXml" ds:itemID="{F6C80459-E813-3041-9019-8690A93AEFF9}">
   <ds:schemaRefs>
     <ds:schemaRef ds:uri="http://schemas.openxmlformats.org/officeDocument/2006/bibliography"/>
   </ds:schemaRefs>

</xml_diff>